<commit_message>
fix(docx): apply column-specific bold/italic styles for table data cells
Previously, the builder applied row_style.bold to all cells and only
overrode for the first column. This caused other_columns.bold=false
to be ignored.

Now for data rows (row_index > 0):
- Header row: uses row_style (header) for bold/italic
- Data rows: uses col_style (first_column or other_columns) for bold/italic

This allows templates to specify first column bold and other columns normal.
</commit_message>
<xml_diff>
--- a/examples/thai-manual/template/table.docx
+++ b/examples/thai-manual/template/table.docx
@@ -6,7 +6,7 @@
       <w:pPr>
         <w:spacing w:after="0"/>
         <w:rPr>
-          <w:rFonts w:ascii="TH Sarabun New" w:hAnsi="TH Sarabun New" w:cs="TH Sarabun New" w:hint="cs"/>
+          <w:rFonts w:ascii="TH Sarabun New" w:hAnsi="TH Sarabun New" w:cs="TH Sarabun New"/>
           <w:sz w:val="28"/>
           <w:szCs w:val="28"/>
         </w:rPr>
@@ -51,11 +51,11 @@
           <w:p>
             <w:pPr>
               <w:rPr>
-                <w:rFonts w:ascii="TH Sarabun New" w:hAnsi="TH Sarabun New" w:cs="TH Sarabun New" w:hint="cs"/>
+                <w:rFonts w:ascii="TH Sarabun New" w:hAnsi="TH Sarabun New" w:cs="TH Sarabun New"/>
                 <w:b/>
                 <w:bCs/>
-                <w:sz w:val="28"/>
-                <w:szCs w:val="28"/>
+                <w:color w:val="FFFFFF" w:themeColor="background1"/>
+                <w:szCs w:val="24"/>
                 <w:cs/>
               </w:rPr>
             </w:pPr>
@@ -64,8 +64,8 @@
                 <w:rFonts w:ascii="TH Sarabun New" w:hAnsi="TH Sarabun New" w:cs="TH Sarabun New" w:hint="cs"/>
                 <w:b/>
                 <w:bCs/>
-                <w:sz w:val="28"/>
-                <w:szCs w:val="28"/>
+                <w:color w:val="FFFFFF" w:themeColor="background1"/>
+                <w:szCs w:val="24"/>
                 <w:cs/>
               </w:rPr>
               <w:t>หัวข้อ</w:t>
@@ -80,11 +80,11 @@
           <w:p>
             <w:pPr>
               <w:rPr>
-                <w:rFonts w:ascii="TH Sarabun New" w:hAnsi="TH Sarabun New" w:cs="TH Sarabun New" w:hint="cs"/>
+                <w:rFonts w:ascii="TH Sarabun New" w:hAnsi="TH Sarabun New" w:cs="TH Sarabun New"/>
                 <w:b/>
                 <w:bCs/>
-                <w:sz w:val="28"/>
-                <w:szCs w:val="28"/>
+                <w:color w:val="FFFFFF" w:themeColor="background1"/>
+                <w:szCs w:val="24"/>
               </w:rPr>
             </w:pPr>
             <w:r>
@@ -92,8 +92,8 @@
                 <w:rFonts w:ascii="TH Sarabun New" w:hAnsi="TH Sarabun New" w:cs="TH Sarabun New" w:hint="cs"/>
                 <w:b/>
                 <w:bCs/>
-                <w:sz w:val="28"/>
-                <w:szCs w:val="28"/>
+                <w:color w:val="FFFFFF" w:themeColor="background1"/>
+                <w:szCs w:val="24"/>
                 <w:cs/>
               </w:rPr>
               <w:t>หัวข้อ</w:t>
@@ -108,11 +108,11 @@
           <w:p>
             <w:pPr>
               <w:rPr>
-                <w:rFonts w:ascii="TH Sarabun New" w:hAnsi="TH Sarabun New" w:cs="TH Sarabun New" w:hint="cs"/>
+                <w:rFonts w:ascii="TH Sarabun New" w:hAnsi="TH Sarabun New" w:cs="TH Sarabun New"/>
                 <w:b/>
                 <w:bCs/>
-                <w:sz w:val="28"/>
-                <w:szCs w:val="28"/>
+                <w:color w:val="FFFFFF" w:themeColor="background1"/>
+                <w:szCs w:val="24"/>
               </w:rPr>
             </w:pPr>
             <w:r>
@@ -120,8 +120,8 @@
                 <w:rFonts w:ascii="TH Sarabun New" w:hAnsi="TH Sarabun New" w:cs="TH Sarabun New" w:hint="cs"/>
                 <w:b/>
                 <w:bCs/>
-                <w:sz w:val="28"/>
-                <w:szCs w:val="28"/>
+                <w:color w:val="FFFFFF" w:themeColor="background1"/>
+                <w:szCs w:val="24"/>
                 <w:cs/>
               </w:rPr>
               <w:t>หัวข้อ</w:t>
@@ -136,11 +136,11 @@
           <w:p>
             <w:pPr>
               <w:rPr>
-                <w:rFonts w:ascii="TH Sarabun New" w:hAnsi="TH Sarabun New" w:cs="TH Sarabun New" w:hint="cs"/>
+                <w:rFonts w:ascii="TH Sarabun New" w:hAnsi="TH Sarabun New" w:cs="TH Sarabun New"/>
                 <w:b/>
                 <w:bCs/>
-                <w:sz w:val="28"/>
-                <w:szCs w:val="28"/>
+                <w:color w:val="FFFFFF" w:themeColor="background1"/>
+                <w:szCs w:val="24"/>
               </w:rPr>
             </w:pPr>
             <w:r>
@@ -148,8 +148,8 @@
                 <w:rFonts w:ascii="TH Sarabun New" w:hAnsi="TH Sarabun New" w:cs="TH Sarabun New" w:hint="cs"/>
                 <w:b/>
                 <w:bCs/>
-                <w:sz w:val="28"/>
-                <w:szCs w:val="28"/>
+                <w:color w:val="FFFFFF" w:themeColor="background1"/>
+                <w:szCs w:val="24"/>
                 <w:cs/>
               </w:rPr>
               <w:t>หัวข้อ</w:t>
@@ -165,11 +165,10 @@
           <w:p>
             <w:pPr>
               <w:rPr>
-                <w:rFonts w:ascii="TH Sarabun New" w:hAnsi="TH Sarabun New" w:cs="TH Sarabun New" w:hint="cs"/>
+                <w:rFonts w:ascii="TH Sarabun New" w:hAnsi="TH Sarabun New" w:cs="TH Sarabun New"/>
                 <w:b/>
                 <w:bCs/>
-                <w:sz w:val="28"/>
-                <w:szCs w:val="28"/>
+                <w:szCs w:val="24"/>
                 <w:lang w:val="en-US"/>
               </w:rPr>
             </w:pPr>
@@ -178,8 +177,7 @@
                 <w:rFonts w:ascii="TH Sarabun New" w:hAnsi="TH Sarabun New" w:cs="TH Sarabun New" w:hint="cs"/>
                 <w:b/>
                 <w:bCs/>
-                <w:sz w:val="28"/>
-                <w:szCs w:val="28"/>
+                <w:szCs w:val="24"/>
                 <w:cs/>
               </w:rPr>
               <w:t xml:space="preserve">คอลัมน์ </w:t>
@@ -189,8 +187,7 @@
                 <w:rFonts w:ascii="TH Sarabun New" w:hAnsi="TH Sarabun New" w:cs="TH Sarabun New" w:hint="cs"/>
                 <w:b/>
                 <w:bCs/>
-                <w:sz w:val="28"/>
-                <w:szCs w:val="28"/>
+                <w:szCs w:val="24"/>
                 <w:lang w:val="en-US"/>
               </w:rPr>
               <w:t>1</w:t>
@@ -204,16 +201,14 @@
           <w:p>
             <w:pPr>
               <w:rPr>
-                <w:rFonts w:ascii="TH Sarabun New" w:hAnsi="TH Sarabun New" w:cs="TH Sarabun New" w:hint="cs"/>
-                <w:sz w:val="28"/>
-                <w:szCs w:val="28"/>
+                <w:rFonts w:ascii="TH Sarabun New" w:hAnsi="TH Sarabun New" w:cs="TH Sarabun New"/>
+                <w:szCs w:val="24"/>
               </w:rPr>
             </w:pPr>
             <w:r>
               <w:rPr>
                 <w:rFonts w:ascii="TH Sarabun New" w:hAnsi="TH Sarabun New" w:cs="TH Sarabun New" w:hint="cs"/>
-                <w:sz w:val="28"/>
-                <w:szCs w:val="28"/>
+                <w:szCs w:val="24"/>
                 <w:cs/>
               </w:rPr>
               <w:t xml:space="preserve">คอลัมน์ </w:t>
@@ -221,8 +216,7 @@
             <w:r>
               <w:rPr>
                 <w:rFonts w:ascii="TH Sarabun New" w:hAnsi="TH Sarabun New" w:cs="TH Sarabun New" w:hint="cs"/>
-                <w:sz w:val="28"/>
-                <w:szCs w:val="28"/>
+                <w:szCs w:val="24"/>
               </w:rPr>
               <w:t>2</w:t>
             </w:r>
@@ -235,16 +229,14 @@
           <w:p>
             <w:pPr>
               <w:rPr>
-                <w:rFonts w:ascii="TH Sarabun New" w:hAnsi="TH Sarabun New" w:cs="TH Sarabun New" w:hint="cs"/>
-                <w:sz w:val="28"/>
-                <w:szCs w:val="28"/>
+                <w:rFonts w:ascii="TH Sarabun New" w:hAnsi="TH Sarabun New" w:cs="TH Sarabun New"/>
+                <w:szCs w:val="24"/>
               </w:rPr>
             </w:pPr>
             <w:r>
               <w:rPr>
                 <w:rFonts w:ascii="TH Sarabun New" w:hAnsi="TH Sarabun New" w:cs="TH Sarabun New" w:hint="cs"/>
-                <w:sz w:val="28"/>
-                <w:szCs w:val="28"/>
+                <w:szCs w:val="24"/>
                 <w:cs/>
               </w:rPr>
               <w:t xml:space="preserve">คอลัมน์ </w:t>
@@ -252,8 +244,7 @@
             <w:r>
               <w:rPr>
                 <w:rFonts w:ascii="TH Sarabun New" w:hAnsi="TH Sarabun New" w:cs="TH Sarabun New" w:hint="cs"/>
-                <w:sz w:val="28"/>
-                <w:szCs w:val="28"/>
+                <w:szCs w:val="24"/>
               </w:rPr>
               <w:t>3</w:t>
             </w:r>
@@ -266,16 +257,14 @@
           <w:p>
             <w:pPr>
               <w:rPr>
-                <w:rFonts w:ascii="TH Sarabun New" w:hAnsi="TH Sarabun New" w:cs="TH Sarabun New" w:hint="cs"/>
-                <w:sz w:val="28"/>
-                <w:szCs w:val="28"/>
+                <w:rFonts w:ascii="TH Sarabun New" w:hAnsi="TH Sarabun New" w:cs="TH Sarabun New"/>
+                <w:szCs w:val="24"/>
               </w:rPr>
             </w:pPr>
             <w:r>
               <w:rPr>
                 <w:rFonts w:ascii="TH Sarabun New" w:hAnsi="TH Sarabun New" w:cs="TH Sarabun New" w:hint="cs"/>
-                <w:sz w:val="28"/>
-                <w:szCs w:val="28"/>
+                <w:szCs w:val="24"/>
                 <w:cs/>
               </w:rPr>
               <w:t xml:space="preserve">คอลัมน์ </w:t>
@@ -283,8 +272,7 @@
             <w:r>
               <w:rPr>
                 <w:rFonts w:ascii="TH Sarabun New" w:hAnsi="TH Sarabun New" w:cs="TH Sarabun New" w:hint="cs"/>
-                <w:sz w:val="28"/>
-                <w:szCs w:val="28"/>
+                <w:szCs w:val="24"/>
               </w:rPr>
               <w:t>4</w:t>
             </w:r>
@@ -300,11 +288,10 @@
           <w:p>
             <w:pPr>
               <w:rPr>
-                <w:rFonts w:ascii="TH Sarabun New" w:hAnsi="TH Sarabun New" w:cs="TH Sarabun New" w:hint="cs"/>
+                <w:rFonts w:ascii="TH Sarabun New" w:hAnsi="TH Sarabun New" w:cs="TH Sarabun New"/>
                 <w:b/>
                 <w:bCs/>
-                <w:sz w:val="28"/>
-                <w:szCs w:val="28"/>
+                <w:szCs w:val="24"/>
               </w:rPr>
             </w:pPr>
             <w:r>
@@ -312,8 +299,7 @@
                 <w:rFonts w:ascii="TH Sarabun New" w:hAnsi="TH Sarabun New" w:cs="TH Sarabun New" w:hint="cs"/>
                 <w:b/>
                 <w:bCs/>
-                <w:sz w:val="28"/>
-                <w:szCs w:val="28"/>
+                <w:szCs w:val="24"/>
                 <w:cs/>
               </w:rPr>
               <w:t xml:space="preserve">คอลัมน์ </w:t>
@@ -323,8 +309,7 @@
                 <w:rFonts w:ascii="TH Sarabun New" w:hAnsi="TH Sarabun New" w:cs="TH Sarabun New" w:hint="cs"/>
                 <w:b/>
                 <w:bCs/>
-                <w:sz w:val="28"/>
-                <w:szCs w:val="28"/>
+                <w:szCs w:val="24"/>
                 <w:lang w:val="en-US"/>
               </w:rPr>
               <w:t>1</w:t>
@@ -339,16 +324,14 @@
           <w:p>
             <w:pPr>
               <w:rPr>
-                <w:rFonts w:ascii="TH Sarabun New" w:hAnsi="TH Sarabun New" w:cs="TH Sarabun New" w:hint="cs"/>
-                <w:sz w:val="28"/>
-                <w:szCs w:val="28"/>
+                <w:rFonts w:ascii="TH Sarabun New" w:hAnsi="TH Sarabun New" w:cs="TH Sarabun New"/>
+                <w:szCs w:val="24"/>
               </w:rPr>
             </w:pPr>
             <w:r>
               <w:rPr>
                 <w:rFonts w:ascii="TH Sarabun New" w:hAnsi="TH Sarabun New" w:cs="TH Sarabun New" w:hint="cs"/>
-                <w:sz w:val="28"/>
-                <w:szCs w:val="28"/>
+                <w:szCs w:val="24"/>
                 <w:cs/>
               </w:rPr>
               <w:t xml:space="preserve">คอลัมน์ </w:t>
@@ -356,8 +339,7 @@
             <w:r>
               <w:rPr>
                 <w:rFonts w:ascii="TH Sarabun New" w:hAnsi="TH Sarabun New" w:cs="TH Sarabun New" w:hint="cs"/>
-                <w:sz w:val="28"/>
-                <w:szCs w:val="28"/>
+                <w:szCs w:val="24"/>
               </w:rPr>
               <w:t>2</w:t>
             </w:r>
@@ -371,16 +353,14 @@
           <w:p>
             <w:pPr>
               <w:rPr>
-                <w:rFonts w:ascii="TH Sarabun New" w:hAnsi="TH Sarabun New" w:cs="TH Sarabun New" w:hint="cs"/>
-                <w:sz w:val="28"/>
-                <w:szCs w:val="28"/>
+                <w:rFonts w:ascii="TH Sarabun New" w:hAnsi="TH Sarabun New" w:cs="TH Sarabun New"/>
+                <w:szCs w:val="24"/>
               </w:rPr>
             </w:pPr>
             <w:r>
               <w:rPr>
                 <w:rFonts w:ascii="TH Sarabun New" w:hAnsi="TH Sarabun New" w:cs="TH Sarabun New" w:hint="cs"/>
-                <w:sz w:val="28"/>
-                <w:szCs w:val="28"/>
+                <w:szCs w:val="24"/>
                 <w:cs/>
               </w:rPr>
               <w:t xml:space="preserve">คอลัมน์ </w:t>
@@ -388,8 +368,7 @@
             <w:r>
               <w:rPr>
                 <w:rFonts w:ascii="TH Sarabun New" w:hAnsi="TH Sarabun New" w:cs="TH Sarabun New" w:hint="cs"/>
-                <w:sz w:val="28"/>
-                <w:szCs w:val="28"/>
+                <w:szCs w:val="24"/>
               </w:rPr>
               <w:t>3</w:t>
             </w:r>
@@ -403,16 +382,14 @@
           <w:p>
             <w:pPr>
               <w:rPr>
-                <w:rFonts w:ascii="TH Sarabun New" w:hAnsi="TH Sarabun New" w:cs="TH Sarabun New" w:hint="cs"/>
-                <w:sz w:val="28"/>
-                <w:szCs w:val="28"/>
+                <w:rFonts w:ascii="TH Sarabun New" w:hAnsi="TH Sarabun New" w:cs="TH Sarabun New"/>
+                <w:szCs w:val="24"/>
               </w:rPr>
             </w:pPr>
             <w:r>
               <w:rPr>
                 <w:rFonts w:ascii="TH Sarabun New" w:hAnsi="TH Sarabun New" w:cs="TH Sarabun New" w:hint="cs"/>
-                <w:sz w:val="28"/>
-                <w:szCs w:val="28"/>
+                <w:szCs w:val="24"/>
                 <w:cs/>
               </w:rPr>
               <w:t xml:space="preserve">คอลัมน์ </w:t>
@@ -420,8 +397,7 @@
             <w:r>
               <w:rPr>
                 <w:rFonts w:ascii="TH Sarabun New" w:hAnsi="TH Sarabun New" w:cs="TH Sarabun New" w:hint="cs"/>
-                <w:sz w:val="28"/>
-                <w:szCs w:val="28"/>
+                <w:szCs w:val="24"/>
               </w:rPr>
               <w:t>4</w:t>
             </w:r>
@@ -436,11 +412,10 @@
           <w:p>
             <w:pPr>
               <w:rPr>
-                <w:rFonts w:ascii="TH Sarabun New" w:hAnsi="TH Sarabun New" w:cs="TH Sarabun New" w:hint="cs"/>
+                <w:rFonts w:ascii="TH Sarabun New" w:hAnsi="TH Sarabun New" w:cs="TH Sarabun New"/>
                 <w:b/>
                 <w:bCs/>
-                <w:sz w:val="28"/>
-                <w:szCs w:val="28"/>
+                <w:szCs w:val="24"/>
               </w:rPr>
             </w:pPr>
             <w:r>
@@ -448,8 +423,7 @@
                 <w:rFonts w:ascii="TH Sarabun New" w:hAnsi="TH Sarabun New" w:cs="TH Sarabun New" w:hint="cs"/>
                 <w:b/>
                 <w:bCs/>
-                <w:sz w:val="28"/>
-                <w:szCs w:val="28"/>
+                <w:szCs w:val="24"/>
                 <w:cs/>
               </w:rPr>
               <w:t xml:space="preserve">คอลัมน์ </w:t>
@@ -459,8 +433,7 @@
                 <w:rFonts w:ascii="TH Sarabun New" w:hAnsi="TH Sarabun New" w:cs="TH Sarabun New" w:hint="cs"/>
                 <w:b/>
                 <w:bCs/>
-                <w:sz w:val="28"/>
-                <w:szCs w:val="28"/>
+                <w:szCs w:val="24"/>
                 <w:lang w:val="en-US"/>
               </w:rPr>
               <w:t>1</w:t>
@@ -474,16 +447,14 @@
           <w:p>
             <w:pPr>
               <w:rPr>
-                <w:rFonts w:ascii="TH Sarabun New" w:hAnsi="TH Sarabun New" w:cs="TH Sarabun New" w:hint="cs"/>
-                <w:sz w:val="28"/>
-                <w:szCs w:val="28"/>
+                <w:rFonts w:ascii="TH Sarabun New" w:hAnsi="TH Sarabun New" w:cs="TH Sarabun New"/>
+                <w:szCs w:val="24"/>
               </w:rPr>
             </w:pPr>
             <w:r>
               <w:rPr>
                 <w:rFonts w:ascii="TH Sarabun New" w:hAnsi="TH Sarabun New" w:cs="TH Sarabun New" w:hint="cs"/>
-                <w:sz w:val="28"/>
-                <w:szCs w:val="28"/>
+                <w:szCs w:val="24"/>
                 <w:cs/>
               </w:rPr>
               <w:t xml:space="preserve">คอลัมน์ </w:t>
@@ -491,8 +462,7 @@
             <w:r>
               <w:rPr>
                 <w:rFonts w:ascii="TH Sarabun New" w:hAnsi="TH Sarabun New" w:cs="TH Sarabun New" w:hint="cs"/>
-                <w:sz w:val="28"/>
-                <w:szCs w:val="28"/>
+                <w:szCs w:val="24"/>
               </w:rPr>
               <w:t>2</w:t>
             </w:r>
@@ -505,16 +475,14 @@
           <w:p>
             <w:pPr>
               <w:rPr>
-                <w:rFonts w:ascii="TH Sarabun New" w:hAnsi="TH Sarabun New" w:cs="TH Sarabun New" w:hint="cs"/>
-                <w:sz w:val="28"/>
-                <w:szCs w:val="28"/>
+                <w:rFonts w:ascii="TH Sarabun New" w:hAnsi="TH Sarabun New" w:cs="TH Sarabun New"/>
+                <w:szCs w:val="24"/>
               </w:rPr>
             </w:pPr>
             <w:r>
               <w:rPr>
                 <w:rFonts w:ascii="TH Sarabun New" w:hAnsi="TH Sarabun New" w:cs="TH Sarabun New" w:hint="cs"/>
-                <w:sz w:val="28"/>
-                <w:szCs w:val="28"/>
+                <w:szCs w:val="24"/>
                 <w:cs/>
               </w:rPr>
               <w:t xml:space="preserve">คอลัมน์ </w:t>
@@ -522,8 +490,7 @@
             <w:r>
               <w:rPr>
                 <w:rFonts w:ascii="TH Sarabun New" w:hAnsi="TH Sarabun New" w:cs="TH Sarabun New" w:hint="cs"/>
-                <w:sz w:val="28"/>
-                <w:szCs w:val="28"/>
+                <w:szCs w:val="24"/>
               </w:rPr>
               <w:t>3</w:t>
             </w:r>
@@ -536,16 +503,14 @@
           <w:p>
             <w:pPr>
               <w:rPr>
-                <w:rFonts w:ascii="TH Sarabun New" w:hAnsi="TH Sarabun New" w:cs="TH Sarabun New" w:hint="cs"/>
-                <w:sz w:val="28"/>
-                <w:szCs w:val="28"/>
+                <w:rFonts w:ascii="TH Sarabun New" w:hAnsi="TH Sarabun New" w:cs="TH Sarabun New"/>
+                <w:szCs w:val="24"/>
               </w:rPr>
             </w:pPr>
             <w:r>
               <w:rPr>
                 <w:rFonts w:ascii="TH Sarabun New" w:hAnsi="TH Sarabun New" w:cs="TH Sarabun New" w:hint="cs"/>
-                <w:sz w:val="28"/>
-                <w:szCs w:val="28"/>
+                <w:szCs w:val="24"/>
                 <w:cs/>
               </w:rPr>
               <w:t xml:space="preserve">คอลัมน์ </w:t>
@@ -553,8 +518,7 @@
             <w:r>
               <w:rPr>
                 <w:rFonts w:ascii="TH Sarabun New" w:hAnsi="TH Sarabun New" w:cs="TH Sarabun New" w:hint="cs"/>
-                <w:sz w:val="28"/>
-                <w:szCs w:val="28"/>
+                <w:szCs w:val="24"/>
               </w:rPr>
               <w:t>4</w:t>
             </w:r>
@@ -565,9 +529,10 @@
     <w:p>
       <w:pPr>
         <w:rPr>
-          <w:rFonts w:ascii="TH Sarabun New" w:hAnsi="TH Sarabun New" w:cs="TH Sarabun New" w:hint="cs"/>
+          <w:rFonts w:ascii="TH Sarabun New" w:hAnsi="TH Sarabun New" w:cs="TH Sarabun New"/>
           <w:sz w:val="28"/>
           <w:szCs w:val="28"/>
+          <w:lang w:val="en-US"/>
         </w:rPr>
       </w:pPr>
     </w:p>

</xml_diff>